<commit_message>
dynamic and apply form
</commit_message>
<xml_diff>
--- a/download/Rajesh Resume.docx
+++ b/download/Rajesh Resume.docx
@@ -6,6 +6,8 @@
       <w:pPr>
         <w:spacing w:after="119"/>
       </w:pPr>
+      <w:bookmarkStart w:id="0" w:name="_GoBack"/>
+      <w:bookmarkEnd w:id="0"/>
       <w:r>
         <w:rPr>
           <w:color w:val="595959"/>
@@ -25,21 +27,46 @@
           <w:color w:val="595959"/>
           <w:sz w:val="18"/>
         </w:rPr>
-        <w:t>5/417, Echa</w:t>
-      </w:r>
+        <w:t xml:space="preserve">5/417, </w:t>
+      </w:r>
+      <w:proofErr w:type="spellStart"/>
       <w:r>
         <w:rPr>
           <w:color w:val="595959"/>
           <w:sz w:val="18"/>
         </w:rPr>
-        <w:t>mpatti</w:t>
+        <w:t>Echa</w:t>
       </w:r>
       <w:r>
         <w:rPr>
           <w:color w:val="595959"/>
           <w:sz w:val="18"/>
         </w:rPr>
-        <w:t xml:space="preserve">, Rayakottai, </w:t>
+        <w:t>mpatti</w:t>
+      </w:r>
+      <w:proofErr w:type="spellEnd"/>
+      <w:r>
+        <w:rPr>
+          <w:color w:val="595959"/>
+          <w:sz w:val="18"/>
+        </w:rPr>
+        <w:t xml:space="preserve">, </w:t>
+      </w:r>
+      <w:proofErr w:type="spellStart"/>
+      <w:r>
+        <w:rPr>
+          <w:color w:val="595959"/>
+          <w:sz w:val="18"/>
+        </w:rPr>
+        <w:t>Rayakottai</w:t>
+      </w:r>
+      <w:proofErr w:type="spellEnd"/>
+      <w:r>
+        <w:rPr>
+          <w:color w:val="595959"/>
+          <w:sz w:val="18"/>
+        </w:rPr>
+        <w:t xml:space="preserve">, </w:t>
       </w:r>
     </w:p>
     <w:p>
@@ -53,7 +80,23 @@
           <w:color w:val="595959"/>
           <w:sz w:val="18"/>
         </w:rPr>
-        <w:t xml:space="preserve"> Krishnagiri, Tamil Nadu-635116                           </w:t>
+        <w:t xml:space="preserve"> </w:t>
+      </w:r>
+      <w:proofErr w:type="spellStart"/>
+      <w:r>
+        <w:rPr>
+          <w:color w:val="595959"/>
+          <w:sz w:val="18"/>
+        </w:rPr>
+        <w:t>Krishnagiri</w:t>
+      </w:r>
+      <w:proofErr w:type="spellEnd"/>
+      <w:r>
+        <w:rPr>
+          <w:color w:val="595959"/>
+          <w:sz w:val="18"/>
+        </w:rPr>
+        <w:t xml:space="preserve">, Tamil Nadu-635116                           </w:t>
       </w:r>
     </w:p>
     <w:p>
@@ -178,7 +221,23 @@
           <w:bCs/>
           <w:color w:val="595959"/>
         </w:rPr>
-        <w:t>5.9 years</w:t>
+        <w:t>5.</w:t>
+      </w:r>
+      <w:r>
+        <w:rPr>
+          <w:b/>
+          <w:bCs/>
+          <w:color w:val="595959"/>
+        </w:rPr>
+        <w:t>10</w:t>
+      </w:r>
+      <w:r>
+        <w:rPr>
+          <w:b/>
+          <w:bCs/>
+          <w:color w:val="595959"/>
+        </w:rPr>
+        <w:t xml:space="preserve"> years</w:t>
       </w:r>
       <w:r>
         <w:rPr>
@@ -231,8 +290,6 @@
         </w:rPr>
         <w:t xml:space="preserve"> and Azure.</w:t>
       </w:r>
-      <w:bookmarkStart w:id="0" w:name="_GoBack"/>
-      <w:bookmarkEnd w:id="0"/>
     </w:p>
     <w:p>
       <w:pPr>
@@ -1639,12 +1696,21 @@
               </w:rPr>
               <w:t xml:space="preserve"> </w:t>
             </w:r>
-            <w:r>
-              <w:rPr>
-                <w:b/>
-                <w:color w:val="595959"/>
-              </w:rPr>
-              <w:t xml:space="preserve">Mindteck </w:t>
+            <w:proofErr w:type="spellStart"/>
+            <w:r>
+              <w:rPr>
+                <w:b/>
+                <w:color w:val="595959"/>
+              </w:rPr>
+              <w:t>Mindteck</w:t>
+            </w:r>
+            <w:proofErr w:type="spellEnd"/>
+            <w:r>
+              <w:rPr>
+                <w:b/>
+                <w:color w:val="595959"/>
+              </w:rPr>
+              <w:t xml:space="preserve"> </w:t>
             </w:r>
             <w:r>
               <w:rPr>
@@ -1778,7 +1844,23 @@
           <w:b/>
           <w:color w:val="595959"/>
         </w:rPr>
-        <w:t>Software Engineer, Cogwave software Technologies Pvt. Ltd, Bengaluru, Karnataka.</w:t>
+        <w:t xml:space="preserve">Software Engineer, </w:t>
+      </w:r>
+      <w:proofErr w:type="spellStart"/>
+      <w:r>
+        <w:rPr>
+          <w:b/>
+          <w:color w:val="595959"/>
+        </w:rPr>
+        <w:t>Cogwave</w:t>
+      </w:r>
+      <w:proofErr w:type="spellEnd"/>
+      <w:r>
+        <w:rPr>
+          <w:b/>
+          <w:color w:val="595959"/>
+        </w:rPr>
+        <w:t xml:space="preserve"> software Technologies Pvt. Ltd, Bengaluru, Karnataka.</w:t>
       </w:r>
       <w:r>
         <w:rPr>
@@ -1835,7 +1917,39 @@
           <w:b/>
           <w:color w:val="595959"/>
         </w:rPr>
-        <w:t xml:space="preserve">Software Engineer, Sivasakthi Software Services Pvt. Ltd, Coimbatore, Tamilnadu. </w:t>
+        <w:t xml:space="preserve">Software Engineer, </w:t>
+      </w:r>
+      <w:proofErr w:type="spellStart"/>
+      <w:r>
+        <w:rPr>
+          <w:b/>
+          <w:color w:val="595959"/>
+        </w:rPr>
+        <w:t>Sivasakthi</w:t>
+      </w:r>
+      <w:proofErr w:type="spellEnd"/>
+      <w:r>
+        <w:rPr>
+          <w:b/>
+          <w:color w:val="595959"/>
+        </w:rPr>
+        <w:t xml:space="preserve"> Software Services Pvt. Ltd, Coimbatore, </w:t>
+      </w:r>
+      <w:proofErr w:type="spellStart"/>
+      <w:r>
+        <w:rPr>
+          <w:b/>
+          <w:color w:val="595959"/>
+        </w:rPr>
+        <w:t>Tamilnadu</w:t>
+      </w:r>
+      <w:proofErr w:type="spellEnd"/>
+      <w:r>
+        <w:rPr>
+          <w:b/>
+          <w:color w:val="595959"/>
+        </w:rPr>
+        <w:t xml:space="preserve">. </w:t>
       </w:r>
     </w:p>
     <w:p>
@@ -7537,6 +7651,7 @@
   <w:style w:type="character" w:default="1" w:styleId="DefaultParagraphFont">
     <w:name w:val="Default Paragraph Font"/>
     <w:uiPriority w:val="1"/>
+    <w:semiHidden/>
     <w:unhideWhenUsed/>
   </w:style>
   <w:style w:type="table" w:default="1" w:styleId="TableNormal">
@@ -7957,7 +8072,7 @@
 </file>
 
 <file path=customXml/itemProps1.xml><?xml version="1.0" encoding="utf-8"?>
-<ds:datastoreItem xmlns:ds="http://schemas.openxmlformats.org/officeDocument/2006/customXml" ds:itemID="{AC16BF52-CC60-4D08-AEB2-25CA8C1E9550}">
+<ds:datastoreItem xmlns:ds="http://schemas.openxmlformats.org/officeDocument/2006/customXml" ds:itemID="{E4AAE690-003C-48AE-974A-DA12B66582A2}">
   <ds:schemaRefs>
     <ds:schemaRef ds:uri="http://schemas.openxmlformats.org/officeDocument/2006/bibliography"/>
   </ds:schemaRefs>

</xml_diff>